<commit_message>
updated version of Bug2 UAT
</commit_message>
<xml_diff>
--- a/UAT/Bug2UAT - Charge Room for Service After Checkout.docx
+++ b/UAT/Bug2UAT - Charge Room for Service After Checkout.docx
@@ -1035,21 +1035,567 @@
     </w:tbl>
     <w:p>
       <w:pPr>
-        <w:pStyle w:val="Heading2"/>
+        <w:pStyle w:val="Heading3"/>
+      </w:pPr>
+    </w:p>
+    <w:p>
+      <w:pPr>
+        <w:pStyle w:val="Heading3"/>
+      </w:pPr>
+    </w:p>
+    <w:p>
+      <w:pPr>
+        <w:pStyle w:val="Heading3"/>
       </w:pPr>
       <w:r>
         <w:br/>
       </w:r>
+      <w:r>
+        <w:t xml:space="preserve">Script Steps – Cycle 1 (Bug </w:t>
+      </w:r>
+      <w:r>
+        <w:t>Fixed</w:t>
+      </w:r>
+      <w:r>
+        <w:t>)</w:t>
+      </w:r>
+    </w:p>
+    <w:tbl>
+      <w:tblPr>
+        <w:tblW w:w="8708" w:type="dxa"/>
+        <w:tblBorders>
+          <w:top w:val="single" w:sz="6" w:space="0" w:color="000080"/>
+          <w:left w:val="single" w:sz="6" w:space="0" w:color="000080"/>
+          <w:bottom w:val="single" w:sz="6" w:space="0" w:color="000080"/>
+          <w:right w:val="single" w:sz="6" w:space="0" w:color="000080"/>
+          <w:insideH w:val="single" w:sz="6" w:space="0" w:color="000080"/>
+          <w:insideV w:val="single" w:sz="6" w:space="0" w:color="000080"/>
+        </w:tblBorders>
+        <w:tblLayout w:type="fixed"/>
+        <w:tblLook w:val="00A0" w:firstRow="1" w:lastRow="0" w:firstColumn="1" w:lastColumn="0" w:noHBand="0" w:noVBand="0"/>
+      </w:tblPr>
+      <w:tblGrid>
+        <w:gridCol w:w="738"/>
+        <w:gridCol w:w="3416"/>
+        <w:gridCol w:w="3795"/>
+        <w:gridCol w:w="759"/>
+      </w:tblGrid>
+      <w:tr>
+        <w:trPr>
+          <w:tblHeader/>
+        </w:trPr>
+        <w:tc>
+          <w:tcPr>
+            <w:tcW w:w="738" w:type="dxa"/>
+            <w:shd w:val="solid" w:color="000080" w:fill="FFFFFF"/>
+          </w:tcPr>
+          <w:p>
+            <w:pPr>
+              <w:jc w:val="center"/>
+              <w:rPr>
+                <w:b/>
+                <w:bCs/>
+                <w:color w:val="FFFFFF"/>
+              </w:rPr>
+            </w:pPr>
+            <w:r>
+              <w:rPr>
+                <w:b/>
+                <w:bCs/>
+                <w:color w:val="FFFFFF"/>
+              </w:rPr>
+              <w:t>Step #</w:t>
+            </w:r>
+          </w:p>
+        </w:tc>
+        <w:tc>
+          <w:tcPr>
+            <w:tcW w:w="3416" w:type="dxa"/>
+            <w:shd w:val="solid" w:color="000080" w:fill="FFFFFF"/>
+          </w:tcPr>
+          <w:p>
+            <w:pPr>
+              <w:jc w:val="center"/>
+              <w:rPr>
+                <w:b/>
+                <w:bCs/>
+                <w:color w:val="FFFFFF"/>
+              </w:rPr>
+            </w:pPr>
+            <w:r>
+              <w:rPr>
+                <w:b/>
+                <w:bCs/>
+                <w:color w:val="FFFFFF"/>
+              </w:rPr>
+              <w:t>Test Action</w:t>
+            </w:r>
+          </w:p>
+        </w:tc>
+        <w:tc>
+          <w:tcPr>
+            <w:tcW w:w="3795" w:type="dxa"/>
+            <w:shd w:val="solid" w:color="000080" w:fill="FFFFFF"/>
+          </w:tcPr>
+          <w:p>
+            <w:pPr>
+              <w:jc w:val="center"/>
+              <w:rPr>
+                <w:b/>
+                <w:bCs/>
+                <w:color w:val="FFFFFF"/>
+              </w:rPr>
+            </w:pPr>
+            <w:r>
+              <w:rPr>
+                <w:b/>
+                <w:bCs/>
+                <w:color w:val="FFFFFF"/>
+              </w:rPr>
+              <w:t>Expected Results</w:t>
+            </w:r>
+          </w:p>
+        </w:tc>
+        <w:tc>
+          <w:tcPr>
+            <w:tcW w:w="759" w:type="dxa"/>
+            <w:shd w:val="solid" w:color="000080" w:fill="FFFFFF"/>
+          </w:tcPr>
+          <w:p>
+            <w:pPr>
+              <w:jc w:val="center"/>
+              <w:rPr>
+                <w:b/>
+                <w:bCs/>
+                <w:color w:val="FFFFFF"/>
+              </w:rPr>
+            </w:pPr>
+            <w:r>
+              <w:rPr>
+                <w:b/>
+                <w:bCs/>
+                <w:color w:val="FFFFFF"/>
+              </w:rPr>
+              <w:t>Pass/ Fail</w:t>
+            </w:r>
+          </w:p>
+        </w:tc>
+      </w:tr>
+      <w:tr>
+        <w:tc>
+          <w:tcPr>
+            <w:tcW w:w="738" w:type="dxa"/>
+          </w:tcPr>
+          <w:p>
+            <w:r>
+              <w:t>1</w:t>
+            </w:r>
+          </w:p>
+        </w:tc>
+        <w:tc>
+          <w:tcPr>
+            <w:tcW w:w="3416" w:type="dxa"/>
+          </w:tcPr>
+          <w:p>
+            <w:pPr>
+              <w:jc w:val="center"/>
+            </w:pPr>
+          </w:p>
+        </w:tc>
+        <w:tc>
+          <w:tcPr>
+            <w:tcW w:w="3795" w:type="dxa"/>
+          </w:tcPr>
+          <w:p>
+            <w:r>
+              <w:t>Prompt to enter Room Id</w:t>
+            </w:r>
+          </w:p>
+        </w:tc>
+        <w:tc>
+          <w:tcPr>
+            <w:tcW w:w="759" w:type="dxa"/>
+          </w:tcPr>
+          <w:p>
+            <w:pPr>
+              <w:rPr>
+                <w:color w:val="008000"/>
+              </w:rPr>
+            </w:pPr>
+            <w:r>
+              <w:rPr>
+                <w:color w:val="008000"/>
+              </w:rPr>
+              <w:t>P</w:t>
+            </w:r>
+          </w:p>
+        </w:tc>
+      </w:tr>
+      <w:tr>
+        <w:tc>
+          <w:tcPr>
+            <w:tcW w:w="738" w:type="dxa"/>
+          </w:tcPr>
+          <w:p>
+            <w:r>
+              <w:t>2</w:t>
+            </w:r>
+          </w:p>
+        </w:tc>
+        <w:tc>
+          <w:tcPr>
+            <w:tcW w:w="3416" w:type="dxa"/>
+          </w:tcPr>
+          <w:p>
+            <w:r>
+              <w:t>Enter Room Id: 101</w:t>
+            </w:r>
+          </w:p>
+        </w:tc>
+        <w:tc>
+          <w:tcPr>
+            <w:tcW w:w="3795" w:type="dxa"/>
+          </w:tcPr>
+          <w:p>
+            <w:r>
+              <w:t xml:space="preserve">Display </w:t>
+            </w:r>
+            <w:r>
+              <w:t xml:space="preserve">no active booking for </w:t>
+            </w:r>
+            <w:proofErr w:type="spellStart"/>
+            <w:r>
+              <w:t>roomId</w:t>
+            </w:r>
+            <w:proofErr w:type="spellEnd"/>
+            <w:r>
+              <w:t xml:space="preserve"> message</w:t>
+            </w:r>
+            <w:r>
+              <w:br/>
+            </w:r>
+            <w:r>
+              <w:rPr>
+                <w:noProof/>
+              </w:rPr>
+              <w:drawing>
+                <wp:inline distT="0" distB="0" distL="0" distR="0" wp14:anchorId="022B5601" wp14:editId="323F340B">
+                  <wp:extent cx="2272665" cy="817880"/>
+                  <wp:effectExtent l="0" t="0" r="0" b="0"/>
+                  <wp:docPr id="3" name="Picture 3"/>
+                  <wp:cNvGraphicFramePr>
+                    <a:graphicFrameLocks xmlns:a="http://schemas.openxmlformats.org/drawingml/2006/main" noChangeAspect="1"/>
+                  </wp:cNvGraphicFramePr>
+                  <a:graphic xmlns:a="http://schemas.openxmlformats.org/drawingml/2006/main">
+                    <a:graphicData uri="http://schemas.openxmlformats.org/drawingml/2006/picture">
+                      <pic:pic xmlns:pic="http://schemas.openxmlformats.org/drawingml/2006/picture">
+                        <pic:nvPicPr>
+                          <pic:cNvPr id="0" name="Screen Shot 2018-10-12 at 5.29.32 pm.png"/>
+                          <pic:cNvPicPr/>
+                        </pic:nvPicPr>
+                        <pic:blipFill>
+                          <a:blip r:embed="rId9">
+                            <a:extLst>
+                              <a:ext uri="{28A0092B-C50C-407E-A947-70E740481C1C}">
+                                <a14:useLocalDpi xmlns:a14="http://schemas.microsoft.com/office/drawing/2010/main" val="0"/>
+                              </a:ext>
+                            </a:extLst>
+                          </a:blip>
+                          <a:stretch>
+                            <a:fillRect/>
+                          </a:stretch>
+                        </pic:blipFill>
+                        <pic:spPr>
+                          <a:xfrm>
+                            <a:off x="0" y="0"/>
+                            <a:ext cx="2272665" cy="817880"/>
+                          </a:xfrm>
+                          <a:prstGeom prst="rect">
+                            <a:avLst/>
+                          </a:prstGeom>
+                        </pic:spPr>
+                      </pic:pic>
+                    </a:graphicData>
+                  </a:graphic>
+                </wp:inline>
+              </w:drawing>
+            </w:r>
+          </w:p>
+        </w:tc>
+        <w:tc>
+          <w:tcPr>
+            <w:tcW w:w="759" w:type="dxa"/>
+          </w:tcPr>
+          <w:p>
+            <w:pPr>
+              <w:rPr>
+                <w:color w:val="FF0000"/>
+              </w:rPr>
+            </w:pPr>
+            <w:r>
+              <w:rPr>
+                <w:color w:val="008000"/>
+              </w:rPr>
+              <w:t>P</w:t>
+            </w:r>
+          </w:p>
+        </w:tc>
+      </w:tr>
+    </w:tbl>
+    <w:p>
+      <w:pPr>
+        <w:pStyle w:val="Heading3"/>
+      </w:pPr>
     </w:p>
     <w:p>
       <w:bookmarkStart w:id="4" w:name="_GoBack"/>
       <w:bookmarkEnd w:id="4"/>
     </w:p>
+    <w:p>
+      <w:pPr>
+        <w:pStyle w:val="Heading3"/>
+      </w:pPr>
+      <w:r>
+        <w:lastRenderedPageBreak/>
+        <w:t xml:space="preserve">Test Data - Cycle 1 (Bug </w:t>
+      </w:r>
+      <w:r>
+        <w:t>Fixed</w:t>
+      </w:r>
+      <w:r>
+        <w:t>)</w:t>
+      </w:r>
+    </w:p>
+    <w:tbl>
+      <w:tblPr>
+        <w:tblStyle w:val="TableGrid8"/>
+        <w:tblW w:w="0" w:type="auto"/>
+        <w:tblLook w:val="0020" w:firstRow="1" w:lastRow="0" w:firstColumn="0" w:lastColumn="0" w:noHBand="0" w:noVBand="0"/>
+      </w:tblPr>
+      <w:tblGrid>
+        <w:gridCol w:w="3936"/>
+        <w:gridCol w:w="3685"/>
+      </w:tblGrid>
+      <w:tr>
+        <w:trPr>
+          <w:cnfStyle w:val="100000000000" w:firstRow="1" w:lastRow="0" w:firstColumn="0" w:lastColumn="0" w:oddVBand="0" w:evenVBand="0" w:oddHBand="0" w:evenHBand="0" w:firstRowFirstColumn="0" w:firstRowLastColumn="0" w:lastRowFirstColumn="0" w:lastRowLastColumn="0"/>
+        </w:trPr>
+        <w:tc>
+          <w:tcPr>
+            <w:tcW w:w="3936" w:type="dxa"/>
+          </w:tcPr>
+          <w:p>
+            <w:r>
+              <w:t>Field</w:t>
+            </w:r>
+          </w:p>
+        </w:tc>
+        <w:tc>
+          <w:tcPr>
+            <w:tcW w:w="3685" w:type="dxa"/>
+          </w:tcPr>
+          <w:p>
+            <w:r>
+              <w:t>Data</w:t>
+            </w:r>
+          </w:p>
+        </w:tc>
+      </w:tr>
+      <w:tr>
+        <w:tc>
+          <w:tcPr>
+            <w:tcW w:w="3936" w:type="dxa"/>
+          </w:tcPr>
+          <w:p>
+            <w:r>
+              <w:t>Enter room number</w:t>
+            </w:r>
+          </w:p>
+        </w:tc>
+        <w:tc>
+          <w:tcPr>
+            <w:tcW w:w="3685" w:type="dxa"/>
+          </w:tcPr>
+          <w:p>
+            <w:r>
+              <w:t>101</w:t>
+            </w:r>
+          </w:p>
+        </w:tc>
+      </w:tr>
+    </w:tbl>
+    <w:p>
+      <w:pPr>
+        <w:pStyle w:val="Heading3"/>
+      </w:pPr>
+    </w:p>
+    <w:p>
+      <w:pPr>
+        <w:pStyle w:val="Heading3"/>
+      </w:pPr>
+      <w:r>
+        <w:t>Test Execution</w:t>
+      </w:r>
+    </w:p>
+    <w:tbl>
+      <w:tblPr>
+        <w:tblStyle w:val="TableGrid8"/>
+        <w:tblW w:w="0" w:type="auto"/>
+        <w:tblLook w:val="0020" w:firstRow="1" w:lastRow="0" w:firstColumn="0" w:lastColumn="0" w:noHBand="0" w:noVBand="0"/>
+      </w:tblPr>
+      <w:tblGrid>
+        <w:gridCol w:w="1818"/>
+        <w:gridCol w:w="1530"/>
+        <w:gridCol w:w="1303"/>
+        <w:gridCol w:w="2261"/>
+        <w:gridCol w:w="1836"/>
+      </w:tblGrid>
+      <w:tr>
+        <w:trPr>
+          <w:cnfStyle w:val="100000000000" w:firstRow="1" w:lastRow="0" w:firstColumn="0" w:lastColumn="0" w:oddVBand="0" w:evenVBand="0" w:oddHBand="0" w:evenHBand="0" w:firstRowFirstColumn="0" w:firstRowLastColumn="0" w:lastRowFirstColumn="0" w:lastRowLastColumn="0"/>
+        </w:trPr>
+        <w:tc>
+          <w:tcPr>
+            <w:tcW w:w="1818" w:type="dxa"/>
+          </w:tcPr>
+          <w:p>
+            <w:r>
+              <w:t>Date/Time</w:t>
+            </w:r>
+          </w:p>
+        </w:tc>
+        <w:tc>
+          <w:tcPr>
+            <w:tcW w:w="1530" w:type="dxa"/>
+          </w:tcPr>
+          <w:p>
+            <w:r>
+              <w:t>Tester</w:t>
+            </w:r>
+          </w:p>
+        </w:tc>
+        <w:tc>
+          <w:tcPr>
+            <w:tcW w:w="1303" w:type="dxa"/>
+          </w:tcPr>
+          <w:p>
+            <w:r>
+              <w:t>Test ID</w:t>
+            </w:r>
+          </w:p>
+        </w:tc>
+        <w:tc>
+          <w:tcPr>
+            <w:tcW w:w="2261" w:type="dxa"/>
+          </w:tcPr>
+          <w:p>
+            <w:r>
+              <w:t>Test Phase</w:t>
+            </w:r>
+          </w:p>
+        </w:tc>
+        <w:tc>
+          <w:tcPr>
+            <w:tcW w:w="1836" w:type="dxa"/>
+          </w:tcPr>
+          <w:p>
+            <w:r>
+              <w:t>Status</w:t>
+            </w:r>
+          </w:p>
+        </w:tc>
+      </w:tr>
+      <w:tr>
+        <w:tc>
+          <w:tcPr>
+            <w:tcW w:w="1818" w:type="dxa"/>
+          </w:tcPr>
+          <w:p>
+            <w:r>
+              <w:t>12</w:t>
+            </w:r>
+            <w:r>
+              <w:t xml:space="preserve">/10/18 </w:t>
+            </w:r>
+            <w:r>
+              <w:t>5:27</w:t>
+            </w:r>
+            <w:r>
+              <w:t xml:space="preserve"> pm</w:t>
+            </w:r>
+          </w:p>
+        </w:tc>
+        <w:tc>
+          <w:tcPr>
+            <w:tcW w:w="1530" w:type="dxa"/>
+          </w:tcPr>
+          <w:p>
+            <w:r>
+              <w:t xml:space="preserve">Benn </w:t>
+            </w:r>
+            <w:proofErr w:type="spellStart"/>
+            <w:r>
+              <w:t>Curby</w:t>
+            </w:r>
+            <w:proofErr w:type="spellEnd"/>
+          </w:p>
+        </w:tc>
+        <w:tc>
+          <w:tcPr>
+            <w:tcW w:w="1303" w:type="dxa"/>
+          </w:tcPr>
+          <w:p>
+            <w:proofErr w:type="spellStart"/>
+            <w:proofErr w:type="gramStart"/>
+            <w:r>
+              <w:t>bcurby</w:t>
+            </w:r>
+            <w:proofErr w:type="spellEnd"/>
+            <w:proofErr w:type="gramEnd"/>
+          </w:p>
+        </w:tc>
+        <w:tc>
+          <w:tcPr>
+            <w:tcW w:w="2261" w:type="dxa"/>
+          </w:tcPr>
+          <w:p>
+            <w:r>
+              <w:t xml:space="preserve">Cycle 1 (Bug </w:t>
+            </w:r>
+            <w:r>
+              <w:t>Fixed</w:t>
+            </w:r>
+            <w:r>
+              <w:t>)</w:t>
+            </w:r>
+          </w:p>
+        </w:tc>
+        <w:tc>
+          <w:tcPr>
+            <w:tcW w:w="1836" w:type="dxa"/>
+          </w:tcPr>
+          <w:p>
+            <w:r>
+              <w:t>Passed</w:t>
+            </w:r>
+          </w:p>
+        </w:tc>
+      </w:tr>
+    </w:tbl>
+    <w:p>
+      <w:pPr>
+        <w:pStyle w:val="Heading2"/>
+      </w:pPr>
+      <w:r>
+        <w:br/>
+      </w:r>
+    </w:p>
+    <w:p/>
     <w:sectPr>
-      <w:headerReference w:type="even" r:id="rId9"/>
-      <w:headerReference w:type="default" r:id="rId10"/>
-      <w:footerReference w:type="even" r:id="rId11"/>
-      <w:footerReference w:type="default" r:id="rId12"/>
+      <w:headerReference w:type="even" r:id="rId10"/>
+      <w:headerReference w:type="default" r:id="rId11"/>
+      <w:footerReference w:type="even" r:id="rId12"/>
+      <w:footerReference w:type="default" r:id="rId13"/>
       <w:pgSz w:w="12240" w:h="15840" w:code="1"/>
       <w:pgMar w:top="1800" w:right="1800" w:bottom="1440" w:left="1800" w:header="720" w:footer="720" w:gutter="0"/>
       <w:cols w:space="720"/>
@@ -1237,7 +1783,7 @@
         <w:noProof/>
         <w:sz w:val="16"/>
       </w:rPr>
-      <w:t>2</w:t>
+      <w:t>3</w:t>
     </w:r>
     <w:r>
       <w:rPr>
@@ -1344,7 +1890,7 @@
         <w:noProof/>
         <w:sz w:val="16"/>
       </w:rPr>
-      <w:t>2</w:t>
+      <w:t>3</w:t>
     </w:r>
     <w:r>
       <w:rPr>

</xml_diff>